<commit_message>
[Feat] Solicitudes => Imprimir indicaciones
</commit_message>
<xml_diff>
--- a/Service.MedicalRecord/wwwroot/layout/word/Indicaciones.docx
+++ b/Service.MedicalRecord/wwwroot/layout/word/Indicaciones.docx
@@ -73,6 +73,7 @@
         <w:t>(</w:t>
       </w:r>
       <w:proofErr w:type="spellStart"/>
+      <w:proofErr w:type="gramStart"/>
       <w:r>
         <w:rPr>
           <w:rFonts w:ascii="Open Sans" w:hAnsi="Open Sans" w:cs="Open Sans"/>
@@ -98,6 +99,7 @@
         <w:t>Count</w:t>
       </w:r>
       <w:proofErr w:type="spellEnd"/>
+      <w:proofErr w:type="gramEnd"/>
       <w:r>
         <w:rPr>
           <w:rFonts w:ascii="Open Sans" w:hAnsi="Open Sans" w:cs="Open Sans"/>
@@ -239,23 +241,41 @@
           <w:sz w:val="20"/>
           <w:szCs w:val="20"/>
         </w:rPr>
-        <w:t xml:space="preserve"> {</w:t>
-      </w:r>
-      <w:r>
-        <w:rPr>
-          <w:rFonts w:ascii="Open Sans" w:hAnsi="Open Sans" w:cs="Open Sans"/>
-          <w:sz w:val="20"/>
-          <w:szCs w:val="20"/>
-        </w:rPr>
         <w:t xml:space="preserve"> </w:t>
       </w:r>
-      <w:r>
-        <w:rPr>
-          <w:rFonts w:ascii="Open Sans" w:hAnsi="Open Sans" w:cs="Open Sans"/>
-          <w:sz w:val="20"/>
-          <w:szCs w:val="20"/>
-        </w:rPr>
-        <w:t>%&gt;</w:t>
+      <w:proofErr w:type="gramStart"/>
+      <w:r>
+        <w:rPr>
+          <w:rFonts w:ascii="Open Sans" w:hAnsi="Open Sans" w:cs="Open Sans"/>
+          <w:sz w:val="20"/>
+          <w:szCs w:val="20"/>
+        </w:rPr>
+        <w:t>{</w:t>
+      </w:r>
+      <w:r>
+        <w:rPr>
+          <w:rFonts w:ascii="Open Sans" w:hAnsi="Open Sans" w:cs="Open Sans"/>
+          <w:sz w:val="20"/>
+          <w:szCs w:val="20"/>
+        </w:rPr>
+        <w:t xml:space="preserve"> </w:t>
+      </w:r>
+      <w:r>
+        <w:rPr>
+          <w:rFonts w:ascii="Open Sans" w:hAnsi="Open Sans" w:cs="Open Sans"/>
+          <w:sz w:val="20"/>
+          <w:szCs w:val="20"/>
+        </w:rPr>
+        <w:t>%</w:t>
+      </w:r>
+      <w:proofErr w:type="gramEnd"/>
+      <w:r>
+        <w:rPr>
+          <w:rFonts w:ascii="Open Sans" w:hAnsi="Open Sans" w:cs="Open Sans"/>
+          <w:sz w:val="20"/>
+          <w:szCs w:val="20"/>
+        </w:rPr>
+        <w:t>&gt;</w:t>
       </w:r>
     </w:p>
     <w:p>
@@ -306,6 +326,7 @@
         <w:t>&lt;%=</w:t>
       </w:r>
       <w:proofErr w:type="spellStart"/>
+      <w:proofErr w:type="gramStart"/>
       <w:r>
         <w:rPr>
           <w:rFonts w:ascii="Open Sans" w:hAnsi="Open Sans" w:cs="Open Sans"/>
@@ -331,6 +352,7 @@
         <w:t>Estudio</w:t>
       </w:r>
       <w:proofErr w:type="spellEnd"/>
+      <w:proofErr w:type="gramEnd"/>
       <w:r>
         <w:rPr>
           <w:rFonts w:ascii="Open Sans" w:hAnsi="Open Sans" w:cs="Open Sans"/>
@@ -392,6 +414,7 @@
         <w:t>&lt;%=</w:t>
       </w:r>
       <w:proofErr w:type="spellStart"/>
+      <w:proofErr w:type="gramStart"/>
       <w:r>
         <w:rPr>
           <w:rFonts w:ascii="Open Sans" w:hAnsi="Open Sans" w:cs="Open Sans"/>
@@ -413,6 +436,7 @@
         <w:t>Indicaciones</w:t>
       </w:r>
       <w:proofErr w:type="spellEnd"/>
+      <w:proofErr w:type="gramEnd"/>
       <w:r>
         <w:rPr>
           <w:rFonts w:ascii="Open Sans" w:hAnsi="Open Sans" w:cs="Open Sans"/>
@@ -539,12 +563,44 @@
         </w:rPr>
       </w:pPr>
     </w:p>
+    <w:p>
+      <w:pPr>
+        <w:rPr>
+          <w:rFonts w:asciiTheme="majorHAnsi" w:hAnsiTheme="majorHAnsi" w:cstheme="majorHAnsi"/>
+          <w:sz w:val="28"/>
+          <w:szCs w:val="28"/>
+        </w:rPr>
+      </w:pPr>
+    </w:p>
+    <w:p>
+      <w:pPr>
+        <w:tabs>
+          <w:tab w:val="left" w:pos="9765"/>
+        </w:tabs>
+        <w:rPr>
+          <w:rFonts w:asciiTheme="majorHAnsi" w:hAnsiTheme="majorHAnsi" w:cstheme="majorHAnsi"/>
+          <w:sz w:val="28"/>
+          <w:szCs w:val="28"/>
+        </w:rPr>
+      </w:pPr>
+      <w:r>
+        <w:rPr>
+          <w:rFonts w:asciiTheme="majorHAnsi" w:hAnsiTheme="majorHAnsi" w:cstheme="majorHAnsi"/>
+          <w:sz w:val="28"/>
+          <w:szCs w:val="28"/>
+        </w:rPr>
+        <w:tab/>
+      </w:r>
+    </w:p>
     <w:sectPr>
       <w:headerReference w:type="even" r:id="rId7"/>
       <w:headerReference w:type="default" r:id="rId8"/>
-      <w:headerReference w:type="first" r:id="rId9"/>
+      <w:footerReference w:type="even" r:id="rId9"/>
+      <w:footerReference w:type="default" r:id="rId10"/>
+      <w:headerReference w:type="first" r:id="rId11"/>
+      <w:footerReference w:type="first" r:id="rId12"/>
       <w:pgSz w:w="11906" w:h="8391" w:orient="landscape" w:code="11"/>
-      <w:pgMar w:top="720" w:right="720" w:bottom="720" w:left="720" w:header="708" w:footer="708" w:gutter="0"/>
+      <w:pgMar w:top="720" w:right="720" w:bottom="720" w:left="720" w:header="708" w:footer="216" w:gutter="0"/>
       <w:cols w:space="708"/>
       <w:docGrid w:linePitch="360"/>
     </w:sectPr>
@@ -575,6 +631,188 @@
     </w:p>
   </w:endnote>
 </w:endnotes>
+</file>
+
+<file path=word/footer1.xml><?xml version="1.0" encoding="utf-8"?>
+<w:ftr xmlns:wpc="http://schemas.microsoft.com/office/word/2010/wordprocessingCanvas" xmlns:cx="http://schemas.microsoft.com/office/drawing/2014/chartex" xmlns:cx1="http://schemas.microsoft.com/office/drawing/2015/9/8/chartex" xmlns:cx2="http://schemas.microsoft.com/office/drawing/2015/10/21/chartex" xmlns:cx3="http://schemas.microsoft.com/office/drawing/2016/5/9/chartex" xmlns:cx4="http://schemas.microsoft.com/office/drawing/2016/5/10/chartex" xmlns:cx5="http://schemas.microsoft.com/office/drawing/2016/5/11/chartex" xmlns:cx6="http://schemas.microsoft.com/office/drawing/2016/5/12/chartex" xmlns:cx7="http://schemas.microsoft.com/office/drawing/2016/5/13/chartex" xmlns:cx8="http://schemas.microsoft.com/office/drawing/2016/5/14/chartex" xmlns:mc="http://schemas.openxmlformats.org/markup-compatibility/2006" xmlns:aink="http://schemas.microsoft.com/office/drawing/2016/ink" xmlns:am3d="http://schemas.microsoft.com/office/drawing/2017/model3d" xmlns:o="urn:schemas-microsoft-com:office:office" xmlns:r="http://schemas.openxmlformats.org/officeDocument/2006/relationships" xmlns:m="http://schemas.openxmlformats.org/officeDocument/2006/math" xmlns:v="urn:schemas-microsoft-com:vml" xmlns:wp14="http://schemas.microsoft.com/office/word/2010/wordprocessingDrawing" xmlns:wp="http://schemas.openxmlformats.org/drawingml/2006/wordprocessingDrawing" xmlns:w10="urn:schemas-microsoft-com:office:word" xmlns:w="http://schemas.openxmlformats.org/wordprocessingml/2006/main" xmlns:w14="http://schemas.microsoft.com/office/word/2010/wordml" xmlns:w15="http://schemas.microsoft.com/office/word/2012/wordml" xmlns:w16cex="http://schemas.microsoft.com/office/word/2018/wordml/cex" xmlns:w16cid="http://schemas.microsoft.com/office/word/2016/wordml/cid" xmlns:w16="http://schemas.microsoft.com/office/word/2018/wordml" xmlns:w16sdtdh="http://schemas.microsoft.com/office/word/2020/wordml/sdtdatahash" xmlns:w16se="http://schemas.microsoft.com/office/word/2015/wordml/symex" xmlns:wpg="http://schemas.microsoft.com/office/word/2010/wordprocessingGroup" xmlns:wpi="http://schemas.microsoft.com/office/word/2010/wordprocessingInk" xmlns:wne="http://schemas.microsoft.com/office/word/2006/wordml" xmlns:wps="http://schemas.microsoft.com/office/word/2010/wordprocessingShape" mc:Ignorable="w14 w15 w16se w16cid w16 w16cex w16sdtdh wp14">
+  <w:p>
+    <w:pPr>
+      <w:pStyle w:val="Piedepgina"/>
+    </w:pPr>
+  </w:p>
+</w:ftr>
+</file>
+
+<file path=word/footer2.xml><?xml version="1.0" encoding="utf-8"?>
+<w:ftr xmlns:wpc="http://schemas.microsoft.com/office/word/2010/wordprocessingCanvas" xmlns:cx="http://schemas.microsoft.com/office/drawing/2014/chartex" xmlns:cx1="http://schemas.microsoft.com/office/drawing/2015/9/8/chartex" xmlns:cx2="http://schemas.microsoft.com/office/drawing/2015/10/21/chartex" xmlns:cx3="http://schemas.microsoft.com/office/drawing/2016/5/9/chartex" xmlns:cx4="http://schemas.microsoft.com/office/drawing/2016/5/10/chartex" xmlns:cx5="http://schemas.microsoft.com/office/drawing/2016/5/11/chartex" xmlns:cx6="http://schemas.microsoft.com/office/drawing/2016/5/12/chartex" xmlns:cx7="http://schemas.microsoft.com/office/drawing/2016/5/13/chartex" xmlns:cx8="http://schemas.microsoft.com/office/drawing/2016/5/14/chartex" xmlns:mc="http://schemas.openxmlformats.org/markup-compatibility/2006" xmlns:aink="http://schemas.microsoft.com/office/drawing/2016/ink" xmlns:am3d="http://schemas.microsoft.com/office/drawing/2017/model3d" xmlns:o="urn:schemas-microsoft-com:office:office" xmlns:r="http://schemas.openxmlformats.org/officeDocument/2006/relationships" xmlns:m="http://schemas.openxmlformats.org/officeDocument/2006/math" xmlns:v="urn:schemas-microsoft-com:vml" xmlns:wp14="http://schemas.microsoft.com/office/word/2010/wordprocessingDrawing" xmlns:wp="http://schemas.openxmlformats.org/drawingml/2006/wordprocessingDrawing" xmlns:w10="urn:schemas-microsoft-com:office:word" xmlns:w="http://schemas.openxmlformats.org/wordprocessingml/2006/main" xmlns:w14="http://schemas.microsoft.com/office/word/2010/wordml" xmlns:w15="http://schemas.microsoft.com/office/word/2012/wordml" xmlns:w16cex="http://schemas.microsoft.com/office/word/2018/wordml/cex" xmlns:w16cid="http://schemas.microsoft.com/office/word/2016/wordml/cid" xmlns:w16="http://schemas.microsoft.com/office/word/2018/wordml" xmlns:w16sdtdh="http://schemas.microsoft.com/office/word/2020/wordml/sdtdatahash" xmlns:w16se="http://schemas.microsoft.com/office/word/2015/wordml/symex" xmlns:wpg="http://schemas.microsoft.com/office/word/2010/wordprocessingGroup" xmlns:wpi="http://schemas.microsoft.com/office/word/2010/wordprocessingInk" xmlns:wne="http://schemas.microsoft.com/office/word/2006/wordml" xmlns:wps="http://schemas.microsoft.com/office/word/2010/wordprocessingShape" mc:Ignorable="w14 w15 w16se w16cid w16 w16cex w16sdtdh wp14">
+  <w:sdt>
+    <w:sdtPr>
+      <w:rPr>
+        <w:sz w:val="16"/>
+        <w:szCs w:val="16"/>
+      </w:rPr>
+      <w:id w:val="636695995"/>
+      <w:docPartObj>
+        <w:docPartGallery w:val="Page Numbers (Bottom of Page)"/>
+        <w:docPartUnique/>
+      </w:docPartObj>
+    </w:sdtPr>
+    <w:sdtContent>
+      <w:sdt>
+        <w:sdtPr>
+          <w:rPr>
+            <w:sz w:val="16"/>
+            <w:szCs w:val="16"/>
+          </w:rPr>
+          <w:id w:val="-1769616900"/>
+          <w:docPartObj>
+            <w:docPartGallery w:val="Page Numbers (Top of Page)"/>
+            <w:docPartUnique/>
+          </w:docPartObj>
+        </w:sdtPr>
+        <w:sdtContent>
+          <w:p>
+            <w:pPr>
+              <w:pStyle w:val="Piedepgina"/>
+              <w:jc w:val="right"/>
+              <w:rPr>
+                <w:sz w:val="16"/>
+                <w:szCs w:val="16"/>
+              </w:rPr>
+            </w:pPr>
+            <w:r>
+              <w:rPr>
+                <w:sz w:val="16"/>
+                <w:szCs w:val="16"/>
+                <w:lang w:val="es-ES"/>
+              </w:rPr>
+              <w:t xml:space="preserve">Página </w:t>
+            </w:r>
+            <w:r>
+              <w:rPr>
+                <w:b/>
+                <w:bCs/>
+                <w:sz w:val="16"/>
+                <w:szCs w:val="16"/>
+              </w:rPr>
+              <w:fldChar w:fldCharType="begin"/>
+            </w:r>
+            <w:r>
+              <w:rPr>
+                <w:b/>
+                <w:bCs/>
+                <w:sz w:val="16"/>
+                <w:szCs w:val="16"/>
+              </w:rPr>
+              <w:instrText>PAGE</w:instrText>
+            </w:r>
+            <w:r>
+              <w:rPr>
+                <w:b/>
+                <w:bCs/>
+                <w:sz w:val="16"/>
+                <w:szCs w:val="16"/>
+              </w:rPr>
+              <w:fldChar w:fldCharType="separate"/>
+            </w:r>
+            <w:r>
+              <w:rPr>
+                <w:b/>
+                <w:bCs/>
+                <w:sz w:val="16"/>
+                <w:szCs w:val="16"/>
+                <w:lang w:val="es-ES"/>
+              </w:rPr>
+              <w:t>2</w:t>
+            </w:r>
+            <w:r>
+              <w:rPr>
+                <w:b/>
+                <w:bCs/>
+                <w:sz w:val="16"/>
+                <w:szCs w:val="16"/>
+              </w:rPr>
+              <w:fldChar w:fldCharType="end"/>
+            </w:r>
+            <w:r>
+              <w:rPr>
+                <w:sz w:val="16"/>
+                <w:szCs w:val="16"/>
+                <w:lang w:val="es-ES"/>
+              </w:rPr>
+              <w:t xml:space="preserve"> de </w:t>
+            </w:r>
+            <w:r>
+              <w:rPr>
+                <w:b/>
+                <w:bCs/>
+                <w:sz w:val="16"/>
+                <w:szCs w:val="16"/>
+              </w:rPr>
+              <w:fldChar w:fldCharType="begin"/>
+            </w:r>
+            <w:r>
+              <w:rPr>
+                <w:b/>
+                <w:bCs/>
+                <w:sz w:val="16"/>
+                <w:szCs w:val="16"/>
+              </w:rPr>
+              <w:instrText>NUMPAGES</w:instrText>
+            </w:r>
+            <w:r>
+              <w:rPr>
+                <w:b/>
+                <w:bCs/>
+                <w:sz w:val="16"/>
+                <w:szCs w:val="16"/>
+              </w:rPr>
+              <w:fldChar w:fldCharType="separate"/>
+            </w:r>
+            <w:r>
+              <w:rPr>
+                <w:b/>
+                <w:bCs/>
+                <w:sz w:val="16"/>
+                <w:szCs w:val="16"/>
+                <w:lang w:val="es-ES"/>
+              </w:rPr>
+              <w:t>2</w:t>
+            </w:r>
+            <w:r>
+              <w:rPr>
+                <w:b/>
+                <w:bCs/>
+                <w:sz w:val="16"/>
+                <w:szCs w:val="16"/>
+              </w:rPr>
+              <w:fldChar w:fldCharType="end"/>
+            </w:r>
+          </w:p>
+        </w:sdtContent>
+      </w:sdt>
+    </w:sdtContent>
+  </w:sdt>
+  <w:p>
+    <w:pPr>
+      <w:pStyle w:val="Piedepgina"/>
+      <w:rPr>
+        <w:sz w:val="16"/>
+        <w:szCs w:val="16"/>
+      </w:rPr>
+    </w:pPr>
+  </w:p>
+</w:ftr>
+</file>
+
+<file path=word/footer3.xml><?xml version="1.0" encoding="utf-8"?>
+<w:ftr xmlns:wpc="http://schemas.microsoft.com/office/word/2010/wordprocessingCanvas" xmlns:cx="http://schemas.microsoft.com/office/drawing/2014/chartex" xmlns:cx1="http://schemas.microsoft.com/office/drawing/2015/9/8/chartex" xmlns:cx2="http://schemas.microsoft.com/office/drawing/2015/10/21/chartex" xmlns:cx3="http://schemas.microsoft.com/office/drawing/2016/5/9/chartex" xmlns:cx4="http://schemas.microsoft.com/office/drawing/2016/5/10/chartex" xmlns:cx5="http://schemas.microsoft.com/office/drawing/2016/5/11/chartex" xmlns:cx6="http://schemas.microsoft.com/office/drawing/2016/5/12/chartex" xmlns:cx7="http://schemas.microsoft.com/office/drawing/2016/5/13/chartex" xmlns:cx8="http://schemas.microsoft.com/office/drawing/2016/5/14/chartex" xmlns:mc="http://schemas.openxmlformats.org/markup-compatibility/2006" xmlns:aink="http://schemas.microsoft.com/office/drawing/2016/ink" xmlns:am3d="http://schemas.microsoft.com/office/drawing/2017/model3d" xmlns:o="urn:schemas-microsoft-com:office:office" xmlns:r="http://schemas.openxmlformats.org/officeDocument/2006/relationships" xmlns:m="http://schemas.openxmlformats.org/officeDocument/2006/math" xmlns:v="urn:schemas-microsoft-com:vml" xmlns:wp14="http://schemas.microsoft.com/office/word/2010/wordprocessingDrawing" xmlns:wp="http://schemas.openxmlformats.org/drawingml/2006/wordprocessingDrawing" xmlns:w10="urn:schemas-microsoft-com:office:word" xmlns:w="http://schemas.openxmlformats.org/wordprocessingml/2006/main" xmlns:w14="http://schemas.microsoft.com/office/word/2010/wordml" xmlns:w15="http://schemas.microsoft.com/office/word/2012/wordml" xmlns:w16cex="http://schemas.microsoft.com/office/word/2018/wordml/cex" xmlns:w16cid="http://schemas.microsoft.com/office/word/2016/wordml/cid" xmlns:w16="http://schemas.microsoft.com/office/word/2018/wordml" xmlns:w16sdtdh="http://schemas.microsoft.com/office/word/2020/wordml/sdtdatahash" xmlns:w16se="http://schemas.microsoft.com/office/word/2015/wordml/symex" xmlns:wpg="http://schemas.microsoft.com/office/word/2010/wordprocessingGroup" xmlns:wpi="http://schemas.microsoft.com/office/word/2010/wordprocessingInk" xmlns:wne="http://schemas.microsoft.com/office/word/2006/wordml" xmlns:wps="http://schemas.microsoft.com/office/word/2010/wordprocessingShape" mc:Ignorable="w14 w15 w16se w16cid w16 w16cex w16sdtdh wp14">
+  <w:p>
+    <w:pPr>
+      <w:pStyle w:val="Piedepgina"/>
+    </w:pPr>
+  </w:p>
+</w:ftr>
 </file>
 
 <file path=word/footnotes.xml><?xml version="1.0" encoding="utf-8"?>

</xml_diff>